<commit_message>
Tareas pdfs y words
</commit_message>
<xml_diff>
--- a/Computo de alto Desempeño/Actividad02_EquipoGrupo 3.docx
+++ b/Computo de alto Desempeño/Actividad02_EquipoGrupo 3.docx
@@ -225,7 +225,7 @@
         <w:t>Actividad: 0</w:t>
       </w:r>
       <w:r>
-        <w:t>2</w:t>
+        <w:t>4</w:t>
       </w:r>
     </w:p>
     <w:p>
@@ -270,7 +270,7 @@
         <w:t xml:space="preserve"> </w:t>
       </w:r>
       <w:r>
-        <w:t>100 Escomianos dijeron</w:t>
+        <w:t>Ventajas y desventajas de los sistemas distribuidos</w:t>
       </w:r>
     </w:p>
     <w:p>
@@ -594,22 +594,9 @@
       <w:r>
         <w:rPr>
           <w:rFonts w:ascii="Times New Roman"/>
-        </w:rPr>
-        <w:t>Grupo</w:t>
-      </w:r>
-      <w:r>
-        <w:rPr>
-          <w:rFonts w:ascii="Times New Roman"/>
           <w:spacing w:val="-4"/>
         </w:rPr>
-        <w:t xml:space="preserve"> </w:t>
-      </w:r>
-      <w:r>
-        <w:rPr>
-          <w:rFonts w:ascii="Times New Roman"/>
-          <w:spacing w:val="-4"/>
-        </w:rPr>
-        <w:t>3</w:t>
+        <w:t>Grupo 2</w:t>
       </w:r>
     </w:p>
     <w:p>
@@ -663,7 +650,44 @@
           <w:rFonts w:ascii="Times New Roman" w:hAnsi="Times New Roman"/>
           <w:sz w:val="24"/>
         </w:rPr>
-        <w:t>Angles Librado Moncerrat</w:t>
+        <w:t>Lopez</w:t>
+      </w:r>
+      <w:r>
+        <w:rPr>
+          <w:rFonts w:ascii="Times New Roman" w:hAnsi="Times New Roman"/>
+          <w:spacing w:val="-3"/>
+          <w:sz w:val="24"/>
+        </w:rPr>
+        <w:t xml:space="preserve"> </w:t>
+      </w:r>
+      <w:r>
+        <w:rPr>
+          <w:rFonts w:ascii="Times New Roman" w:hAnsi="Times New Roman"/>
+          <w:sz w:val="24"/>
+        </w:rPr>
+        <w:t>Mendez</w:t>
+      </w:r>
+      <w:r>
+        <w:rPr>
+          <w:rFonts w:ascii="Times New Roman" w:hAnsi="Times New Roman"/>
+          <w:spacing w:val="-2"/>
+          <w:sz w:val="24"/>
+        </w:rPr>
+        <w:t xml:space="preserve"> </w:t>
+      </w:r>
+      <w:r>
+        <w:rPr>
+          <w:rFonts w:ascii="Times New Roman" w:hAnsi="Times New Roman"/>
+          <w:sz w:val="24"/>
+        </w:rPr>
+        <w:t>Emilian</w:t>
+      </w:r>
+      <w:r>
+        <w:rPr>
+          <w:rFonts w:ascii="Times New Roman" w:hAnsi="Times New Roman"/>
+          <w:sz w:val="24"/>
+        </w:rPr>
+        <w:t>o</w:t>
       </w:r>
     </w:p>
     <w:p>
@@ -684,43 +708,31 @@
           <w:sz w:val="24"/>
         </w:rPr>
       </w:pPr>
-      <w:r>
-        <w:rPr>
-          <w:rFonts w:ascii="Times New Roman" w:hAnsi="Times New Roman"/>
-          <w:sz w:val="24"/>
-        </w:rPr>
-        <w:t>Lopez</w:t>
-      </w:r>
-      <w:r>
-        <w:rPr>
-          <w:rFonts w:ascii="Times New Roman" w:hAnsi="Times New Roman"/>
-          <w:spacing w:val="-3"/>
-          <w:sz w:val="24"/>
-        </w:rPr>
-        <w:t xml:space="preserve"> </w:t>
-      </w:r>
-      <w:r>
-        <w:rPr>
-          <w:rFonts w:ascii="Times New Roman" w:hAnsi="Times New Roman"/>
-          <w:sz w:val="24"/>
-        </w:rPr>
-        <w:t>Mendez</w:t>
-      </w:r>
-      <w:r>
-        <w:rPr>
-          <w:rFonts w:ascii="Times New Roman" w:hAnsi="Times New Roman"/>
-          <w:spacing w:val="-2"/>
-          <w:sz w:val="24"/>
-        </w:rPr>
-        <w:t xml:space="preserve"> </w:t>
-      </w:r>
-      <w:r>
-        <w:rPr>
-          <w:rFonts w:ascii="Times New Roman" w:hAnsi="Times New Roman"/>
-          <w:sz w:val="24"/>
-        </w:rPr>
-        <w:t>Emiliano</w:t>
-      </w:r>
+      <w:proofErr w:type="spellStart"/>
+      <w:r>
+        <w:rPr>
+          <w:rFonts w:ascii="Times New Roman" w:hAnsi="Times New Roman"/>
+          <w:sz w:val="24"/>
+        </w:rPr>
+        <w:t>Rios</w:t>
+      </w:r>
+      <w:proofErr w:type="spellEnd"/>
+      <w:r>
+        <w:rPr>
+          <w:rFonts w:ascii="Times New Roman" w:hAnsi="Times New Roman"/>
+          <w:sz w:val="24"/>
+        </w:rPr>
+        <w:t xml:space="preserve"> Gonzales Fernanda </w:t>
+      </w:r>
+      <w:proofErr w:type="spellStart"/>
+      <w:r>
+        <w:rPr>
+          <w:rFonts w:ascii="Times New Roman" w:hAnsi="Times New Roman"/>
+          <w:sz w:val="24"/>
+        </w:rPr>
+        <w:t>Ivonee</w:t>
+      </w:r>
+      <w:proofErr w:type="spellEnd"/>
     </w:p>
     <w:p>
       <w:pPr>
@@ -733,7 +745,7 @@
           <w:tab w:val="left" w:pos="1281"/>
           <w:tab w:val="left" w:pos="1282"/>
         </w:tabs>
-        <w:spacing w:before="1" w:line="293" w:lineRule="exact"/>
+        <w:spacing w:line="293" w:lineRule="exact"/>
         <w:ind w:hanging="361"/>
         <w:rPr>
           <w:rFonts w:ascii="Times New Roman" w:hAnsi="Times New Roman"/>
@@ -745,14 +757,7 @@
           <w:rFonts w:ascii="Times New Roman" w:hAnsi="Times New Roman"/>
           <w:sz w:val="24"/>
         </w:rPr>
-        <w:t xml:space="preserve">Sanchez </w:t>
-      </w:r>
-      <w:r>
-        <w:rPr>
-          <w:rFonts w:ascii="Times New Roman" w:hAnsi="Times New Roman"/>
-          <w:sz w:val="24"/>
-        </w:rPr>
-        <w:t>Abarca Bryan Jair</w:t>
+        <w:t>Hinostroza Loera Leonardo</w:t>
       </w:r>
     </w:p>
     <w:p>
@@ -766,69 +771,59 @@
           <w:tab w:val="left" w:pos="1281"/>
           <w:tab w:val="left" w:pos="1282"/>
         </w:tabs>
-        <w:spacing w:before="1" w:line="293" w:lineRule="exact"/>
+        <w:spacing w:line="293" w:lineRule="exact"/>
         <w:ind w:hanging="361"/>
         <w:rPr>
           <w:rFonts w:ascii="Times New Roman" w:hAnsi="Times New Roman"/>
           <w:sz w:val="24"/>
         </w:rPr>
       </w:pPr>
-      <w:r>
-        <w:rPr>
-          <w:rFonts w:ascii="Times New Roman" w:hAnsi="Times New Roman"/>
-          <w:sz w:val="24"/>
-        </w:rPr>
-        <w:t>Ríos</w:t>
-      </w:r>
-      <w:r>
-        <w:rPr>
-          <w:rFonts w:ascii="Times New Roman" w:hAnsi="Times New Roman"/>
-          <w:spacing w:val="-3"/>
-          <w:sz w:val="24"/>
-        </w:rPr>
-        <w:t xml:space="preserve"> </w:t>
-      </w:r>
-      <w:r>
-        <w:rPr>
-          <w:rFonts w:ascii="Times New Roman" w:hAnsi="Times New Roman"/>
-          <w:sz w:val="24"/>
-        </w:rPr>
-        <w:t>Gonzales</w:t>
-      </w:r>
-      <w:r>
-        <w:rPr>
-          <w:rFonts w:ascii="Times New Roman" w:hAnsi="Times New Roman"/>
-          <w:spacing w:val="-2"/>
-          <w:sz w:val="24"/>
-        </w:rPr>
-        <w:t xml:space="preserve"> </w:t>
-      </w:r>
-      <w:r>
-        <w:rPr>
-          <w:rFonts w:ascii="Times New Roman" w:hAnsi="Times New Roman"/>
-          <w:sz w:val="24"/>
-        </w:rPr>
-        <w:t>Fernanda</w:t>
-      </w:r>
-      <w:r>
-        <w:rPr>
-          <w:rFonts w:ascii="Times New Roman" w:hAnsi="Times New Roman"/>
-          <w:spacing w:val="-1"/>
-          <w:sz w:val="24"/>
-        </w:rPr>
-        <w:t xml:space="preserve"> </w:t>
-      </w:r>
-      <w:r>
-        <w:rPr>
-          <w:rFonts w:ascii="Times New Roman" w:hAnsi="Times New Roman"/>
-          <w:sz w:val="24"/>
-        </w:rPr>
-        <w:t>Ivonne</w:t>
-      </w:r>
-    </w:p>
-    <w:p>
-      <w:pPr>
+      <w:proofErr w:type="gramStart"/>
+      <w:r>
+        <w:rPr>
+          <w:rFonts w:ascii="Times New Roman" w:hAnsi="Times New Roman"/>
+          <w:sz w:val="24"/>
+        </w:rPr>
+        <w:t>Rivera</w:t>
+      </w:r>
+      <w:r>
+        <w:rPr>
+          <w:rFonts w:ascii="Times New Roman" w:hAnsi="Times New Roman"/>
+          <w:sz w:val="24"/>
+        </w:rPr>
+        <w:t xml:space="preserve">  Rodríguez</w:t>
+      </w:r>
+      <w:proofErr w:type="gramEnd"/>
+      <w:r>
+        <w:rPr>
+          <w:rFonts w:ascii="Times New Roman" w:hAnsi="Times New Roman"/>
+          <w:sz w:val="24"/>
+        </w:rPr>
+        <w:t xml:space="preserve"> Danny </w:t>
+      </w:r>
+      <w:proofErr w:type="spellStart"/>
+      <w:r>
+        <w:rPr>
+          <w:rFonts w:ascii="Times New Roman" w:hAnsi="Times New Roman"/>
+          <w:sz w:val="24"/>
+        </w:rPr>
+        <w:t>Jesus</w:t>
+      </w:r>
+      <w:proofErr w:type="spellEnd"/>
+    </w:p>
+    <w:p>
+      <w:pPr>
+        <w:pStyle w:val="ListParagraph"/>
+        <w:numPr>
+          <w:ilvl w:val="0"/>
+          <w:numId w:val="2"/>
+        </w:numPr>
+        <w:tabs>
+          <w:tab w:val="left" w:pos="1281"/>
+          <w:tab w:val="left" w:pos="1282"/>
+        </w:tabs>
         <w:spacing w:line="293" w:lineRule="exact"/>
+        <w:ind w:hanging="361"/>
         <w:rPr>
           <w:rFonts w:ascii="Times New Roman" w:hAnsi="Times New Roman"/>
           <w:sz w:val="24"/>
@@ -842,6 +837,38 @@
           <w:cols w:space="720"/>
         </w:sectPr>
       </w:pPr>
+      <w:proofErr w:type="spellStart"/>
+      <w:r>
+        <w:rPr>
+          <w:rFonts w:ascii="Times New Roman" w:hAnsi="Times New Roman"/>
+          <w:sz w:val="24"/>
+        </w:rPr>
+        <w:t>Garcia</w:t>
+      </w:r>
+      <w:proofErr w:type="spellEnd"/>
+      <w:r>
+        <w:rPr>
+          <w:rFonts w:ascii="Times New Roman" w:hAnsi="Times New Roman"/>
+          <w:sz w:val="24"/>
+        </w:rPr>
+        <w:t xml:space="preserve"> Abreu </w:t>
+      </w:r>
+      <w:proofErr w:type="spellStart"/>
+      <w:r>
+        <w:rPr>
+          <w:rFonts w:ascii="Times New Roman" w:hAnsi="Times New Roman"/>
+          <w:sz w:val="24"/>
+        </w:rPr>
+        <w:t>Jesus</w:t>
+      </w:r>
+      <w:proofErr w:type="spellEnd"/>
+      <w:r>
+        <w:rPr>
+          <w:rFonts w:ascii="Times New Roman" w:hAnsi="Times New Roman"/>
+          <w:sz w:val="24"/>
+        </w:rPr>
+        <w:t xml:space="preserve"> </w:t>
+      </w:r>
     </w:p>
     <w:p>
       <w:pPr>
@@ -905,7 +932,16 @@
         <w:t xml:space="preserve">en equipo las principales desventajas de las computadoras de alto desempeño, con este análisis se pudieron a llegar a varias conclusiones, desde su consumo de energía, su costo hasta su accesibilidad. </w:t>
       </w:r>
       <w:r>
-        <w:t>También entre todo el salón, discutimos entre las desventajas que existan para poder ver cuales son mas importantes o las que consideramos mas importantes.</w:t>
+        <w:t>También entre todo el salón, discutimos</w:t>
+      </w:r>
+      <w:r>
+        <w:t xml:space="preserve"> y </w:t>
+      </w:r>
+      <w:r>
+        <w:t>competimos entre</w:t>
+      </w:r>
+      <w:r>
+        <w:t xml:space="preserve"> las desventajas que existan para poder ver cuales son mas importantes o las que consideramos mas importantes.</w:t>
       </w:r>
     </w:p>
     <w:p>
@@ -939,7 +975,7 @@
         <w:jc w:val="both"/>
       </w:pPr>
       <w:r>
-        <w:t xml:space="preserve">La accesibilidad </w:t>
+        <w:t>Complejidad</w:t>
       </w:r>
     </w:p>
     <w:p>
@@ -954,7 +990,7 @@
         <w:jc w:val="both"/>
       </w:pPr>
       <w:r>
-        <w:t>El alto costo de dichos equipos</w:t>
+        <w:t>Consumo de Energía</w:t>
       </w:r>
     </w:p>
     <w:p>
@@ -969,7 +1005,7 @@
         <w:jc w:val="both"/>
       </w:pPr>
       <w:r>
-        <w:t xml:space="preserve">La gestión </w:t>
+        <w:t>Falta de estándares</w:t>
       </w:r>
     </w:p>
     <w:p>
@@ -984,7 +1020,7 @@
         <w:jc w:val="both"/>
       </w:pPr>
       <w:r>
-        <w:t xml:space="preserve">La especialización </w:t>
+        <w:t>Especialización</w:t>
       </w:r>
     </w:p>
     <w:p>
@@ -1000,6 +1036,81 @@
       </w:pPr>
       <w:r>
         <w:t>Acceso limitado</w:t>
+      </w:r>
+    </w:p>
+    <w:p>
+      <w:pPr>
+        <w:pStyle w:val="BodyText"/>
+        <w:numPr>
+          <w:ilvl w:val="0"/>
+          <w:numId w:val="3"/>
+        </w:numPr>
+        <w:spacing w:line="276" w:lineRule="auto"/>
+        <w:ind w:right="122"/>
+        <w:jc w:val="both"/>
+      </w:pPr>
+      <w:r>
+        <w:t>Costo</w:t>
+      </w:r>
+    </w:p>
+    <w:p>
+      <w:pPr>
+        <w:pStyle w:val="BodyText"/>
+        <w:numPr>
+          <w:ilvl w:val="0"/>
+          <w:numId w:val="3"/>
+        </w:numPr>
+        <w:spacing w:line="276" w:lineRule="auto"/>
+        <w:ind w:right="122"/>
+        <w:jc w:val="both"/>
+      </w:pPr>
+      <w:r>
+        <w:t>Gestión</w:t>
+      </w:r>
+    </w:p>
+    <w:p>
+      <w:pPr>
+        <w:pStyle w:val="BodyText"/>
+        <w:numPr>
+          <w:ilvl w:val="0"/>
+          <w:numId w:val="3"/>
+        </w:numPr>
+        <w:spacing w:line="276" w:lineRule="auto"/>
+        <w:ind w:right="122"/>
+        <w:jc w:val="both"/>
+      </w:pPr>
+      <w:r>
+        <w:t>Software especializado</w:t>
+      </w:r>
+    </w:p>
+    <w:p>
+      <w:pPr>
+        <w:pStyle w:val="BodyText"/>
+        <w:numPr>
+          <w:ilvl w:val="0"/>
+          <w:numId w:val="3"/>
+        </w:numPr>
+        <w:spacing w:line="276" w:lineRule="auto"/>
+        <w:ind w:right="122"/>
+        <w:jc w:val="both"/>
+      </w:pPr>
+      <w:r>
+        <w:t>Obsolescencia</w:t>
+      </w:r>
+    </w:p>
+    <w:p>
+      <w:pPr>
+        <w:pStyle w:val="BodyText"/>
+        <w:numPr>
+          <w:ilvl w:val="0"/>
+          <w:numId w:val="3"/>
+        </w:numPr>
+        <w:spacing w:line="276" w:lineRule="auto"/>
+        <w:ind w:right="122"/>
+        <w:jc w:val="both"/>
+      </w:pPr>
+      <w:r>
+        <w:t xml:space="preserve">Ancho de banda </w:t>
       </w:r>
     </w:p>
     <w:p>
@@ -1048,8 +1159,10 @@
         <w:jc w:val="both"/>
         <w:rPr>
           <w:sz w:val="24"/>
-        </w:rPr>
-      </w:pPr>
+          <w:lang w:val="es-MX"/>
+        </w:rPr>
+      </w:pPr>
+      <w:proofErr w:type="gramStart"/>
       <w:r>
         <w:rPr>
           <w:sz w:val="24"/>
@@ -1058,21 +1171,27 @@
       </w:r>
       <w:r>
         <w:rPr>
-          <w:sz w:val="24"/>
-        </w:rPr>
-        <w:t xml:space="preserve">Cuál fue </w:t>
-      </w:r>
-      <w:r>
-        <w:rPr>
-          <w:sz w:val="24"/>
-        </w:rPr>
-        <w:t>la desventaja</w:t>
-      </w:r>
-      <w:r>
-        <w:rPr>
-          <w:sz w:val="24"/>
-        </w:rPr>
-        <w:t xml:space="preserve"> que te llamó más la atención y por qué?</w:t>
+          <w:rFonts w:ascii="Segoe UI" w:eastAsia="Times New Roman" w:hAnsi="Segoe UI" w:cs="Segoe UI"/>
+          <w:sz w:val="30"/>
+          <w:szCs w:val="30"/>
+          <w:lang w:val="es-MX"/>
+        </w:rPr>
+        <w:t xml:space="preserve"> </w:t>
+      </w:r>
+      <w:r>
+        <w:rPr>
+          <w:sz w:val="24"/>
+          <w:lang w:val="es-MX"/>
+        </w:rPr>
+        <w:t>Coloca</w:t>
+      </w:r>
+      <w:proofErr w:type="gramEnd"/>
+      <w:r>
+        <w:rPr>
+          <w:sz w:val="24"/>
+          <w:lang w:val="es-MX"/>
+        </w:rPr>
+        <w:t xml:space="preserve"> en un lado de la balanza las ventajas y en el otro las desventajas. ¿Cuáles pesan más para una empresa? </w:t>
       </w:r>
     </w:p>
     <w:p>
@@ -1090,6 +1209,7 @@
         <w:jc w:val="both"/>
         <w:rPr>
           <w:sz w:val="24"/>
+          <w:lang w:val="es-MX"/>
         </w:rPr>
       </w:pPr>
     </w:p>
@@ -1108,13 +1228,15 @@
         <w:jc w:val="both"/>
         <w:rPr>
           <w:sz w:val="24"/>
-        </w:rPr>
-      </w:pPr>
-      <w:r>
-        <w:rPr>
-          <w:sz w:val="24"/>
-        </w:rPr>
-        <w:t xml:space="preserve">De las 10 desventajas ¿Cuál afecta mayormente a una empresa y cómo la afecta? </w:t>
+          <w:lang w:val="es-MX"/>
+        </w:rPr>
+      </w:pPr>
+      <w:r>
+        <w:rPr>
+          <w:sz w:val="24"/>
+          <w:lang w:val="es-MX"/>
+        </w:rPr>
+        <w:t>De las desventajas ¿Cuál es la que pesa más para una empresa? Justifica tu respuesta.</w:t>
       </w:r>
     </w:p>
     <w:p>
@@ -1132,6 +1254,7 @@
         <w:jc w:val="both"/>
         <w:rPr>
           <w:sz w:val="24"/>
+          <w:lang w:val="es-MX"/>
         </w:rPr>
       </w:pPr>
     </w:p>
@@ -1150,13 +1273,15 @@
         <w:jc w:val="both"/>
         <w:rPr>
           <w:sz w:val="24"/>
-        </w:rPr>
-      </w:pPr>
-      <w:r>
-        <w:rPr>
-          <w:sz w:val="24"/>
-        </w:rPr>
-        <w:t>A pesar de las desventajas, ¿crees que las organizaciones deberán usar el cómputo de alto desempeño?</w:t>
+          <w:lang w:val="es-MX"/>
+        </w:rPr>
+      </w:pPr>
+      <w:r>
+        <w:rPr>
+          <w:sz w:val="24"/>
+          <w:lang w:val="es-MX"/>
+        </w:rPr>
+        <w:t>De las ventajas ¿Cuál es la que le conviene más para una empresa? Justifica tu respuesta.</w:t>
       </w:r>
     </w:p>
     <w:p>
@@ -1174,6 +1299,7 @@
         <w:jc w:val="both"/>
         <w:rPr>
           <w:sz w:val="24"/>
+          <w:lang w:val="es-MX"/>
         </w:rPr>
       </w:pPr>
     </w:p>
@@ -1192,13 +1318,15 @@
         <w:jc w:val="both"/>
         <w:rPr>
           <w:sz w:val="24"/>
-        </w:rPr>
-      </w:pPr>
-      <w:r>
-        <w:rPr>
-          <w:sz w:val="24"/>
-        </w:rPr>
-        <w:t>¿Qué te pareció la actividad en general?</w:t>
+          <w:lang w:val="es-MX"/>
+        </w:rPr>
+      </w:pPr>
+      <w:r>
+        <w:rPr>
+          <w:sz w:val="24"/>
+          <w:lang w:val="es-MX"/>
+        </w:rPr>
+        <w:t xml:space="preserve">¿Qué te pareció la actividad en general? </w:t>
       </w:r>
     </w:p>
     <w:p>
@@ -1216,6 +1344,7 @@
         <w:jc w:val="both"/>
         <w:rPr>
           <w:sz w:val="24"/>
+          <w:lang w:val="es-MX"/>
         </w:rPr>
       </w:pPr>
     </w:p>
@@ -1454,7 +1583,15 @@
         <w:t xml:space="preserve"> </w:t>
       </w:r>
       <w:r>
-        <w:t>más introductorias. No hay una única definición correcta de HPC; cada quien lo</w:t>
+        <w:t xml:space="preserve">más introductorias. No hay una única definición correcta de HPC; </w:t>
+      </w:r>
+      <w:proofErr w:type="gramStart"/>
+      <w:r>
+        <w:t>cada quien</w:t>
+      </w:r>
+      <w:proofErr w:type="gramEnd"/>
+      <w:r>
+        <w:t xml:space="preserve"> lo</w:t>
       </w:r>
       <w:r>
         <w:rPr>
@@ -1901,6 +2038,119 @@
 <file path=word/numbering.xml><?xml version="1.0" encoding="utf-8"?>
 <w:numbering xmlns:wpc="http://schemas.microsoft.com/office/word/2010/wordprocessingCanvas" xmlns:cx="http://schemas.microsoft.com/office/drawing/2014/chartex" xmlns:cx1="http://schemas.microsoft.com/office/drawing/2015/9/8/chartex" xmlns:cx2="http://schemas.microsoft.com/office/drawing/2015/10/21/chartex" xmlns:cx3="http://schemas.microsoft.com/office/drawing/2016/5/9/chartex" xmlns:cx4="http://schemas.microsoft.com/office/drawing/2016/5/10/chartex" xmlns:cx5="http://schemas.microsoft.com/office/drawing/2016/5/11/chartex" xmlns:cx6="http://schemas.microsoft.com/office/drawing/2016/5/12/chartex" xmlns:cx7="http://schemas.microsoft.com/office/drawing/2016/5/13/chartex" xmlns:cx8="http://schemas.microsoft.com/office/drawing/2016/5/14/chartex" xmlns:mc="http://schemas.openxmlformats.org/markup-compatibility/2006" xmlns:aink="http://schemas.microsoft.com/office/drawing/2016/ink" xmlns:am3d="http://schemas.microsoft.com/office/drawing/2017/model3d" xmlns:o="urn:schemas-microsoft-com:office:office" xmlns:oel="http://schemas.microsoft.com/office/2019/extlst" xmlns:r="http://schemas.openxmlformats.org/officeDocument/2006/relationships" xmlns:m="http://schemas.openxmlformats.org/officeDocument/2006/math" xmlns:v="urn:schemas-microsoft-com:vml" xmlns:wp14="http://schemas.microsoft.com/office/word/2010/wordprocessingDrawing" xmlns:wp="http://schemas.openxmlformats.org/drawingml/2006/wordprocessingDrawing" xmlns:w10="urn:schemas-microsoft-com:office:word" xmlns:w="http://schemas.openxmlformats.org/wordprocessingml/2006/main" xmlns:w14="http://schemas.microsoft.com/office/word/2010/wordml" xmlns:w15="http://schemas.microsoft.com/office/word/2012/wordml" xmlns:w16cex="http://schemas.microsoft.com/office/word/2018/wordml/cex" xmlns:w16cid="http://schemas.microsoft.com/office/word/2016/wordml/cid" xmlns:w16="http://schemas.microsoft.com/office/word/2018/wordml" xmlns:w16du="http://schemas.microsoft.com/office/word/2023/wordml/word16du" xmlns:w16sdtdh="http://schemas.microsoft.com/office/word/2020/wordml/sdtdatahash" xmlns:w16se="http://schemas.microsoft.com/office/word/2015/wordml/symex" xmlns:wpg="http://schemas.microsoft.com/office/word/2010/wordprocessingGroup" xmlns:wpi="http://schemas.microsoft.com/office/word/2010/wordprocessingInk" xmlns:wne="http://schemas.microsoft.com/office/word/2006/wordml" xmlns:wps="http://schemas.microsoft.com/office/word/2010/wordprocessingShape" mc:Ignorable="w14 w15 w16se w16cid w16 w16cex w16sdtdh w16du wp14">
   <w:abstractNum w:abstractNumId="0" w15:restartNumberingAfterBreak="0">
+    <w:nsid w:val="1589605D"/>
+    <w:multiLevelType w:val="multilevel"/>
+    <w:tmpl w:val="2A0A0A50"/>
+    <w:lvl w:ilvl="0">
+      <w:start w:val="1"/>
+      <w:numFmt w:val="lowerLetter"/>
+      <w:lvlText w:val="%1."/>
+      <w:lvlJc w:val="left"/>
+      <w:pPr>
+        <w:tabs>
+          <w:tab w:val="num" w:pos="720"/>
+        </w:tabs>
+        <w:ind w:left="720" w:hanging="360"/>
+      </w:pPr>
+    </w:lvl>
+    <w:lvl w:ilvl="1" w:tentative="1">
+      <w:start w:val="1"/>
+      <w:numFmt w:val="lowerLetter"/>
+      <w:lvlText w:val="%2."/>
+      <w:lvlJc w:val="left"/>
+      <w:pPr>
+        <w:tabs>
+          <w:tab w:val="num" w:pos="1440"/>
+        </w:tabs>
+        <w:ind w:left="1440" w:hanging="360"/>
+      </w:pPr>
+    </w:lvl>
+    <w:lvl w:ilvl="2" w:tentative="1">
+      <w:start w:val="1"/>
+      <w:numFmt w:val="lowerLetter"/>
+      <w:lvlText w:val="%3."/>
+      <w:lvlJc w:val="left"/>
+      <w:pPr>
+        <w:tabs>
+          <w:tab w:val="num" w:pos="2160"/>
+        </w:tabs>
+        <w:ind w:left="2160" w:hanging="360"/>
+      </w:pPr>
+    </w:lvl>
+    <w:lvl w:ilvl="3" w:tentative="1">
+      <w:start w:val="1"/>
+      <w:numFmt w:val="lowerLetter"/>
+      <w:lvlText w:val="%4."/>
+      <w:lvlJc w:val="left"/>
+      <w:pPr>
+        <w:tabs>
+          <w:tab w:val="num" w:pos="2880"/>
+        </w:tabs>
+        <w:ind w:left="2880" w:hanging="360"/>
+      </w:pPr>
+    </w:lvl>
+    <w:lvl w:ilvl="4" w:tentative="1">
+      <w:start w:val="1"/>
+      <w:numFmt w:val="lowerLetter"/>
+      <w:lvlText w:val="%5."/>
+      <w:lvlJc w:val="left"/>
+      <w:pPr>
+        <w:tabs>
+          <w:tab w:val="num" w:pos="3600"/>
+        </w:tabs>
+        <w:ind w:left="3600" w:hanging="360"/>
+      </w:pPr>
+    </w:lvl>
+    <w:lvl w:ilvl="5" w:tentative="1">
+      <w:start w:val="1"/>
+      <w:numFmt w:val="lowerLetter"/>
+      <w:lvlText w:val="%6."/>
+      <w:lvlJc w:val="left"/>
+      <w:pPr>
+        <w:tabs>
+          <w:tab w:val="num" w:pos="4320"/>
+        </w:tabs>
+        <w:ind w:left="4320" w:hanging="360"/>
+      </w:pPr>
+    </w:lvl>
+    <w:lvl w:ilvl="6" w:tentative="1">
+      <w:start w:val="1"/>
+      <w:numFmt w:val="lowerLetter"/>
+      <w:lvlText w:val="%7."/>
+      <w:lvlJc w:val="left"/>
+      <w:pPr>
+        <w:tabs>
+          <w:tab w:val="num" w:pos="5040"/>
+        </w:tabs>
+        <w:ind w:left="5040" w:hanging="360"/>
+      </w:pPr>
+    </w:lvl>
+    <w:lvl w:ilvl="7" w:tentative="1">
+      <w:start w:val="1"/>
+      <w:numFmt w:val="lowerLetter"/>
+      <w:lvlText w:val="%8."/>
+      <w:lvlJc w:val="left"/>
+      <w:pPr>
+        <w:tabs>
+          <w:tab w:val="num" w:pos="5760"/>
+        </w:tabs>
+        <w:ind w:left="5760" w:hanging="360"/>
+      </w:pPr>
+    </w:lvl>
+    <w:lvl w:ilvl="8" w:tentative="1">
+      <w:start w:val="1"/>
+      <w:numFmt w:val="lowerLetter"/>
+      <w:lvlText w:val="%9."/>
+      <w:lvlJc w:val="left"/>
+      <w:pPr>
+        <w:tabs>
+          <w:tab w:val="num" w:pos="6480"/>
+        </w:tabs>
+        <w:ind w:left="6480" w:hanging="360"/>
+      </w:pPr>
+    </w:lvl>
+  </w:abstractNum>
+  <w:abstractNum w:abstractNumId="1" w15:restartNumberingAfterBreak="0">
     <w:nsid w:val="3B0E4771"/>
     <w:multiLevelType w:val="hybridMultilevel"/>
     <w:tmpl w:val="0FB4E02C"/>
@@ -2016,7 +2266,7 @@
       </w:rPr>
     </w:lvl>
   </w:abstractNum>
-  <w:abstractNum w:abstractNumId="1" w15:restartNumberingAfterBreak="0">
+  <w:abstractNum w:abstractNumId="2" w15:restartNumberingAfterBreak="0">
     <w:nsid w:val="552946C5"/>
     <w:multiLevelType w:val="hybridMultilevel"/>
     <w:tmpl w:val="48BEEFC8"/>
@@ -2129,7 +2379,7 @@
       </w:rPr>
     </w:lvl>
   </w:abstractNum>
-  <w:abstractNum w:abstractNumId="2" w15:restartNumberingAfterBreak="0">
+  <w:abstractNum w:abstractNumId="3" w15:restartNumberingAfterBreak="0">
     <w:nsid w:val="6A2431BB"/>
     <w:multiLevelType w:val="hybridMultilevel"/>
     <w:tmpl w:val="05328B84"/>
@@ -2251,13 +2501,19 @@
     </w:lvl>
   </w:abstractNum>
   <w:num w:numId="1" w16cid:durableId="146940335">
+    <w:abstractNumId w:val="3"/>
+  </w:num>
+  <w:num w:numId="2" w16cid:durableId="1112432762">
+    <w:abstractNumId w:val="1"/>
+  </w:num>
+  <w:num w:numId="3" w16cid:durableId="1786465543">
     <w:abstractNumId w:val="2"/>
   </w:num>
-  <w:num w:numId="2" w16cid:durableId="1112432762">
+  <w:num w:numId="4" w16cid:durableId="313727131">
     <w:abstractNumId w:val="0"/>
-  </w:num>
-  <w:num w:numId="3" w16cid:durableId="1786465543">
-    <w:abstractNumId w:val="1"/>
+    <w:lvlOverride w:ilvl="0">
+      <w:startOverride w:val="1"/>
+    </w:lvlOverride>
   </w:num>
 </w:numbering>
 </file>
@@ -2688,7 +2944,6 @@
   <w:style w:type="character" w:default="1" w:styleId="DefaultParagraphFont">
     <w:name w:val="Default Paragraph Font"/>
     <w:uiPriority w:val="1"/>
-    <w:semiHidden/>
     <w:unhideWhenUsed/>
   </w:style>
   <w:style w:type="table" w:default="1" w:styleId="TableNormal">
@@ -2753,6 +3008,56 @@
     <w:basedOn w:val="Normal"/>
     <w:uiPriority w:val="1"/>
     <w:qFormat/>
+  </w:style>
+  <w:style w:type="paragraph" w:styleId="Header">
+    <w:name w:val="header"/>
+    <w:basedOn w:val="Normal"/>
+    <w:link w:val="HeaderChar"/>
+    <w:uiPriority w:val="99"/>
+    <w:unhideWhenUsed/>
+    <w:rsid w:val="00C64865"/>
+    <w:pPr>
+      <w:tabs>
+        <w:tab w:val="center" w:pos="4680"/>
+        <w:tab w:val="right" w:pos="9360"/>
+      </w:tabs>
+    </w:pPr>
+  </w:style>
+  <w:style w:type="character" w:customStyle="1" w:styleId="HeaderChar">
+    <w:name w:val="Header Char"/>
+    <w:basedOn w:val="DefaultParagraphFont"/>
+    <w:link w:val="Header"/>
+    <w:uiPriority w:val="99"/>
+    <w:rsid w:val="00C64865"/>
+    <w:rPr>
+      <w:rFonts w:ascii="Arial MT" w:eastAsia="Arial MT" w:hAnsi="Arial MT" w:cs="Arial MT"/>
+      <w:lang w:val="es-ES"/>
+    </w:rPr>
+  </w:style>
+  <w:style w:type="paragraph" w:styleId="Footer">
+    <w:name w:val="footer"/>
+    <w:basedOn w:val="Normal"/>
+    <w:link w:val="FooterChar"/>
+    <w:uiPriority w:val="99"/>
+    <w:unhideWhenUsed/>
+    <w:rsid w:val="00C64865"/>
+    <w:pPr>
+      <w:tabs>
+        <w:tab w:val="center" w:pos="4680"/>
+        <w:tab w:val="right" w:pos="9360"/>
+      </w:tabs>
+    </w:pPr>
+  </w:style>
+  <w:style w:type="character" w:customStyle="1" w:styleId="FooterChar">
+    <w:name w:val="Footer Char"/>
+    <w:basedOn w:val="DefaultParagraphFont"/>
+    <w:link w:val="Footer"/>
+    <w:uiPriority w:val="99"/>
+    <w:rsid w:val="00C64865"/>
+    <w:rPr>
+      <w:rFonts w:ascii="Arial MT" w:eastAsia="Arial MT" w:hAnsi="Arial MT" w:cs="Arial MT"/>
+      <w:lang w:val="es-ES"/>
+    </w:rPr>
   </w:style>
 </w:styles>
 </file>

</xml_diff>